<commit_message>
scrum stuff in my way
</commit_message>
<xml_diff>
--- a/SKRUM meetings/SCRUM_21_04022019.docx
+++ b/SKRUM meetings/SCRUM_21_04022019.docx
@@ -11,7 +11,7 @@
         <w:t>SCRUM Meeting 2</w:t>
       </w:r>
       <w:r>
-        <w:t>1</w:t>
+        <w:t>2</w:t>
       </w:r>
     </w:p>
     <w:p>
@@ -19,10 +19,14 @@
         <w:jc w:val="center"/>
       </w:pPr>
       <w:r>
-        <w:t>April 2nd</w:t>
-      </w:r>
-      <w:bookmarkStart w:id="0" w:name="_GoBack"/>
-      <w:bookmarkEnd w:id="0"/>
+        <w:t xml:space="preserve">April </w:t>
+      </w:r>
+      <w:r>
+        <w:t>3</w:t>
+      </w:r>
+      <w:r>
+        <w:t>nd</w:t>
+      </w:r>
     </w:p>
     <w:p>
       <w:pPr>
@@ -55,7 +59,15 @@
         <w:t xml:space="preserve"> </w:t>
       </w:r>
       <w:r>
-        <w:t>Nothing</w:t>
+        <w:t xml:space="preserve">Recycler view for employee page graphically done, to be touched up by </w:t>
+      </w:r>
+      <w:proofErr w:type="spellStart"/>
+      <w:r>
+        <w:t>avery</w:t>
+      </w:r>
+      <w:proofErr w:type="spellEnd"/>
+      <w:r>
+        <w:t xml:space="preserve"> later</w:t>
       </w:r>
     </w:p>
     <w:p>
@@ -76,7 +88,18 @@
       </w:r>
       <w:proofErr w:type="gramEnd"/>
       <w:r>
-        <w:t xml:space="preserve"> Nothing</w:t>
+        <w:t xml:space="preserve"> </w:t>
+      </w:r>
+      <w:r>
+        <w:t xml:space="preserve">Recycler view for item page, item class changed to </w:t>
+      </w:r>
+      <w:proofErr w:type="spellStart"/>
+      <w:r>
+        <w:t>inventoryData</w:t>
+      </w:r>
+      <w:proofErr w:type="spellEnd"/>
+      <w:r>
+        <w:t xml:space="preserve"> objects, changed params</w:t>
       </w:r>
     </w:p>
     <w:p>
@@ -92,7 +115,7 @@
         <w:t xml:space="preserve"> </w:t>
       </w:r>
       <w:r>
-        <w:t>Nothing</w:t>
+        <w:t>Designed logo, login screen visual rework in progress</w:t>
       </w:r>
     </w:p>
     <w:p>
@@ -108,7 +131,7 @@
         <w:t xml:space="preserve"> </w:t>
       </w:r>
       <w:r>
-        <w:t>Nothing</w:t>
+        <w:t>Wrote methods to live listen for employee data, works, needs debugging</w:t>
       </w:r>
     </w:p>
     <w:p>
@@ -141,9 +164,6 @@
       <w:r>
         <w:t xml:space="preserve"> </w:t>
       </w:r>
-      <w:r>
-        <w:t>Work on getter to recycler view for Employee page with Pete</w:t>
-      </w:r>
     </w:p>
     <w:p>
       <w:r>
@@ -162,9 +182,6 @@
       <w:r>
         <w:t xml:space="preserve"> </w:t>
       </w:r>
-      <w:r>
-        <w:t>Finish up recycler view for Item page</w:t>
-      </w:r>
     </w:p>
     <w:p>
       <w:r>
@@ -178,27 +195,16 @@
       <w:r>
         <w:t xml:space="preserve"> </w:t>
       </w:r>
-      <w:proofErr w:type="spellStart"/>
-      <w:r>
-        <w:t>na</w:t>
-      </w:r>
-      <w:proofErr w:type="spellEnd"/>
-    </w:p>
-    <w:p>
-      <w:r>
-        <w:t xml:space="preserve">Peter </w:t>
-      </w:r>
-      <w:proofErr w:type="gramStart"/>
-      <w:r>
-        <w:t>George :</w:t>
-      </w:r>
-      <w:proofErr w:type="gramEnd"/>
-      <w:r>
-        <w:t xml:space="preserve"> </w:t>
-      </w:r>
-      <w:r>
-        <w:t>Getter to recycler view to generate all employees</w:t>
-      </w:r>
+    </w:p>
+    <w:p>
+      <w:r>
+        <w:t xml:space="preserve">Peter George : </w:t>
+      </w:r>
+      <w:r>
+        <w:t>Debugging employee data listener, solve issues with data listening elsewhere (Dual screen)</w:t>
+      </w:r>
+      <w:bookmarkStart w:id="0" w:name="_GoBack"/>
+      <w:bookmarkEnd w:id="0"/>
     </w:p>
     <w:p>
       <w:pPr>
@@ -268,7 +274,7 @@
         <w:t xml:space="preserve"> </w:t>
       </w:r>
       <w:r>
-        <w:t>big test, school</w:t>
+        <w:t>Work/school</w:t>
       </w:r>
     </w:p>
     <w:p>
@@ -284,7 +290,7 @@
         <w:t xml:space="preserve"> </w:t>
       </w:r>
       <w:r>
-        <w:t>big test, school</w:t>
+        <w:t>Work/school</w:t>
       </w:r>
     </w:p>
     <w:p>
@@ -333,24 +339,27 @@
       </w:r>
       <w:proofErr w:type="gramEnd"/>
       <w:r>
+        <w:t xml:space="preserve"> </w:t>
+      </w:r>
+      <w:r>
+        <w:t>Object format for items needed reworked</w:t>
+      </w:r>
+    </w:p>
+    <w:p>
+      <w:r>
+        <w:t xml:space="preserve">Avery </w:t>
+      </w:r>
+      <w:proofErr w:type="gramStart"/>
+      <w:r>
+        <w:t>Rector :</w:t>
+      </w:r>
+      <w:proofErr w:type="gramEnd"/>
+      <w:r>
         <w:t xml:space="preserve"> NA </w:t>
       </w:r>
     </w:p>
     <w:p>
       <w:r>
-        <w:t xml:space="preserve">Avery </w:t>
-      </w:r>
-      <w:proofErr w:type="gramStart"/>
-      <w:r>
-        <w:t>Rector :</w:t>
-      </w:r>
-      <w:proofErr w:type="gramEnd"/>
-      <w:r>
-        <w:t xml:space="preserve"> NA </w:t>
-      </w:r>
-    </w:p>
-    <w:p>
-      <w:r>
         <w:t xml:space="preserve">Peter </w:t>
       </w:r>
       <w:proofErr w:type="gramStart"/>
@@ -362,10 +371,7 @@
         <w:t xml:space="preserve"> </w:t>
       </w:r>
       <w:r>
-        <w:t>Created easier methods to autogenerate data</w:t>
-      </w:r>
-      <w:r>
-        <w:t xml:space="preserve"> </w:t>
+        <w:t>Live listener is being implemented in places unnecessarily, needs fixed</w:t>
       </w:r>
     </w:p>
     <w:p>
@@ -428,7 +434,10 @@
       </w:r>
       <w:proofErr w:type="gramEnd"/>
       <w:r>
-        <w:t xml:space="preserve"> no </w:t>
+        <w:t xml:space="preserve"> </w:t>
+      </w:r>
+      <w:r>
+        <w:t>slightly</w:t>
       </w:r>
     </w:p>
     <w:p>
@@ -868,6 +877,7 @@
   <w:style w:type="character" w:default="1" w:styleId="DefaultParagraphFont">
     <w:name w:val="Default Paragraph Font"/>
     <w:uiPriority w:val="1"/>
+    <w:semiHidden/>
     <w:unhideWhenUsed/>
   </w:style>
   <w:style w:type="table" w:default="1" w:styleId="TableNormal">

</xml_diff>